<commit_message>
Added doxygen & VS-CODE in known tools
</commit_message>
<xml_diff>
--- a/20200815_resume .docx
+++ b/20200815_resume .docx
@@ -318,7 +318,43 @@
           <w:color w:val="00000A"/>
           <w:sz w:val="24"/>
         </w:rPr>
-        <w:t>Graduated from Govt. Engg. College, Modasa perusing Electronics &amp; Communication degree course in May-2015</w:t>
+        <w:t xml:space="preserve">Graduated from Govt. </w:t>
+      </w:r>
+      <w:proofErr w:type="spellStart"/>
+      <w:r>
+        <w:rPr>
+          <w:rFonts w:ascii="Times New Roman" w:eastAsia="Times New Roman" w:hAnsi="Times New Roman" w:cs="Times New Roman"/>
+          <w:color w:val="00000A"/>
+          <w:sz w:val="24"/>
+        </w:rPr>
+        <w:t>Engg</w:t>
+      </w:r>
+      <w:proofErr w:type="spellEnd"/>
+      <w:r>
+        <w:rPr>
+          <w:rFonts w:ascii="Times New Roman" w:eastAsia="Times New Roman" w:hAnsi="Times New Roman" w:cs="Times New Roman"/>
+          <w:color w:val="00000A"/>
+          <w:sz w:val="24"/>
+        </w:rPr>
+        <w:t xml:space="preserve">. College, </w:t>
+      </w:r>
+      <w:proofErr w:type="spellStart"/>
+      <w:r>
+        <w:rPr>
+          <w:rFonts w:ascii="Times New Roman" w:eastAsia="Times New Roman" w:hAnsi="Times New Roman" w:cs="Times New Roman"/>
+          <w:color w:val="00000A"/>
+          <w:sz w:val="24"/>
+        </w:rPr>
+        <w:t>Modasa</w:t>
+      </w:r>
+      <w:proofErr w:type="spellEnd"/>
+      <w:r>
+        <w:rPr>
+          <w:rFonts w:ascii="Times New Roman" w:eastAsia="Times New Roman" w:hAnsi="Times New Roman" w:cs="Times New Roman"/>
+          <w:color w:val="00000A"/>
+          <w:sz w:val="24"/>
+        </w:rPr>
+        <w:t xml:space="preserve"> perusing Electronics &amp; Communication degree course in May-2015</w:t>
       </w:r>
     </w:p>
     <w:p>
@@ -400,7 +436,25 @@
           <w:color w:val="00000A"/>
           <w:sz w:val="24"/>
         </w:rPr>
-        <w:t xml:space="preserve"> engaged with Pathpartner family</w:t>
+        <w:t xml:space="preserve"> engaged with </w:t>
+      </w:r>
+      <w:proofErr w:type="spellStart"/>
+      <w:r>
+        <w:rPr>
+          <w:rFonts w:ascii="Times New Roman" w:eastAsia="Times New Roman" w:hAnsi="Times New Roman" w:cs="Times New Roman"/>
+          <w:color w:val="00000A"/>
+          <w:sz w:val="24"/>
+        </w:rPr>
+        <w:t>Pathpartner</w:t>
+      </w:r>
+      <w:proofErr w:type="spellEnd"/>
+      <w:r>
+        <w:rPr>
+          <w:rFonts w:ascii="Times New Roman" w:eastAsia="Times New Roman" w:hAnsi="Times New Roman" w:cs="Times New Roman"/>
+          <w:color w:val="00000A"/>
+          <w:sz w:val="24"/>
+        </w:rPr>
+        <w:t xml:space="preserve"> family</w:t>
       </w:r>
       <w:r>
         <w:rPr>
@@ -723,15 +777,79 @@
           <w:sz w:val="24"/>
         </w:rPr>
         <w:tab/>
-        <w:t>: GCC, GDB, Keil, Segger XIDE, Sublime, Eclipse, Git, Jira, Proteus, Confluence, BitBucket</w:t>
-      </w:r>
-      <w:r>
-        <w:rPr>
-          <w:rFonts w:ascii="Times New Roman" w:eastAsia="Times New Roman" w:hAnsi="Times New Roman" w:cs="Times New Roman"/>
-          <w:color w:val="00000A"/>
-          <w:sz w:val="24"/>
-        </w:rPr>
-        <w:t>, Jenkins, ROBOTAF.</w:t>
+        <w:t xml:space="preserve">: GCC, GDB, Keil, </w:t>
+      </w:r>
+      <w:proofErr w:type="spellStart"/>
+      <w:r>
+        <w:rPr>
+          <w:rFonts w:ascii="Times New Roman" w:eastAsia="Times New Roman" w:hAnsi="Times New Roman" w:cs="Times New Roman"/>
+          <w:color w:val="00000A"/>
+          <w:sz w:val="24"/>
+        </w:rPr>
+        <w:t>Segger</w:t>
+      </w:r>
+      <w:proofErr w:type="spellEnd"/>
+      <w:r>
+        <w:rPr>
+          <w:rFonts w:ascii="Times New Roman" w:eastAsia="Times New Roman" w:hAnsi="Times New Roman" w:cs="Times New Roman"/>
+          <w:color w:val="00000A"/>
+          <w:sz w:val="24"/>
+        </w:rPr>
+        <w:t xml:space="preserve"> XIDE, Sublime, Eclipse, Git, Jira, Confluence, </w:t>
+      </w:r>
+      <w:proofErr w:type="spellStart"/>
+      <w:r>
+        <w:rPr>
+          <w:rFonts w:ascii="Times New Roman" w:eastAsia="Times New Roman" w:hAnsi="Times New Roman" w:cs="Times New Roman"/>
+          <w:color w:val="00000A"/>
+          <w:sz w:val="24"/>
+        </w:rPr>
+        <w:t>BitBucket</w:t>
+      </w:r>
+      <w:proofErr w:type="spellEnd"/>
+      <w:r>
+        <w:rPr>
+          <w:rFonts w:ascii="Times New Roman" w:eastAsia="Times New Roman" w:hAnsi="Times New Roman" w:cs="Times New Roman"/>
+          <w:color w:val="00000A"/>
+          <w:sz w:val="24"/>
+        </w:rPr>
+        <w:t>,</w:t>
+      </w:r>
+      <w:bookmarkStart w:id="0" w:name="_GoBack"/>
+      <w:bookmarkEnd w:id="0"/>
+      <w:r>
+        <w:rPr>
+          <w:rFonts w:ascii="Times New Roman" w:eastAsia="Times New Roman" w:hAnsi="Times New Roman" w:cs="Times New Roman"/>
+          <w:color w:val="00000A"/>
+          <w:sz w:val="24"/>
+        </w:rPr>
+        <w:t xml:space="preserve"> Jenkins, ROBOTAF</w:t>
+      </w:r>
+      <w:r>
+        <w:rPr>
+          <w:rFonts w:ascii="Times New Roman" w:eastAsia="Times New Roman" w:hAnsi="Times New Roman" w:cs="Times New Roman"/>
+          <w:color w:val="00000A"/>
+          <w:sz w:val="24"/>
+        </w:rPr>
+        <w:t xml:space="preserve">, VS-CODE, </w:t>
+      </w:r>
+      <w:proofErr w:type="spellStart"/>
+      <w:r>
+        <w:rPr>
+          <w:rFonts w:ascii="Times New Roman" w:eastAsia="Times New Roman" w:hAnsi="Times New Roman" w:cs="Times New Roman"/>
+          <w:color w:val="00000A"/>
+          <w:sz w:val="24"/>
+        </w:rPr>
+        <w:t>Doxygen</w:t>
+      </w:r>
+      <w:proofErr w:type="spellEnd"/>
+      <w:r>
+        <w:rPr>
+          <w:rFonts w:ascii="Times New Roman" w:eastAsia="Times New Roman" w:hAnsi="Times New Roman" w:cs="Times New Roman"/>
+          <w:color w:val="00000A"/>
+          <w:sz w:val="24"/>
+        </w:rPr>
+        <w:t>.</w:t>
       </w:r>
     </w:p>
     <w:tbl>
@@ -879,8 +997,9 @@
           <w:sz w:val="24"/>
           <w:u w:val="single"/>
         </w:rPr>
-        <w:t xml:space="preserve"> t</w:t>
-      </w:r>
+        <w:t xml:space="preserve"> </w:t>
+      </w:r>
+      <w:proofErr w:type="spellStart"/>
       <w:r>
         <w:rPr>
           <w:rFonts w:ascii="Times New Roman" w:eastAsia="Times New Roman" w:hAnsi="Times New Roman" w:cs="Times New Roman"/>
@@ -889,7 +1008,28 @@
           <w:sz w:val="24"/>
           <w:u w:val="single"/>
         </w:rPr>
-        <w:t>illPresent date</w:t>
+        <w:t>t</w:t>
+      </w:r>
+      <w:r>
+        <w:rPr>
+          <w:rFonts w:ascii="Times New Roman" w:eastAsia="Times New Roman" w:hAnsi="Times New Roman" w:cs="Times New Roman"/>
+          <w:b/>
+          <w:color w:val="00000A"/>
+          <w:sz w:val="24"/>
+          <w:u w:val="single"/>
+        </w:rPr>
+        <w:t>illPresent</w:t>
+      </w:r>
+      <w:proofErr w:type="spellEnd"/>
+      <w:r>
+        <w:rPr>
+          <w:rFonts w:ascii="Times New Roman" w:eastAsia="Times New Roman" w:hAnsi="Times New Roman" w:cs="Times New Roman"/>
+          <w:b/>
+          <w:color w:val="00000A"/>
+          <w:sz w:val="24"/>
+          <w:u w:val="single"/>
+        </w:rPr>
+        <w:t xml:space="preserve"> date</w:t>
       </w:r>
     </w:p>
     <w:p>
@@ -977,7 +1117,25 @@
           <w:color w:val="00000A"/>
           <w:sz w:val="24"/>
         </w:rPr>
-        <w:t xml:space="preserve">on linux server </w:t>
+        <w:t xml:space="preserve">on </w:t>
+      </w:r>
+      <w:proofErr w:type="spellStart"/>
+      <w:r>
+        <w:rPr>
+          <w:rFonts w:ascii="Times New Roman" w:eastAsia="Times New Roman" w:hAnsi="Times New Roman" w:cs="Times New Roman"/>
+          <w:color w:val="00000A"/>
+          <w:sz w:val="24"/>
+        </w:rPr>
+        <w:t>linux</w:t>
+      </w:r>
+      <w:proofErr w:type="spellEnd"/>
+      <w:r>
+        <w:rPr>
+          <w:rFonts w:ascii="Times New Roman" w:eastAsia="Times New Roman" w:hAnsi="Times New Roman" w:cs="Times New Roman"/>
+          <w:color w:val="00000A"/>
+          <w:sz w:val="24"/>
+        </w:rPr>
+        <w:t xml:space="preserve"> server </w:t>
       </w:r>
       <w:r>
         <w:rPr>
@@ -1472,6 +1630,7 @@
         </w:rPr>
         <w:t xml:space="preserve">. </w:t>
       </w:r>
+      <w:proofErr w:type="spellStart"/>
       <w:r>
         <w:rPr>
           <w:rFonts w:ascii="Times New Roman" w:eastAsia="Times New Roman" w:hAnsi="Times New Roman" w:cs="Times New Roman"/>
@@ -1482,6 +1641,7 @@
         </w:rPr>
         <w:t>Decawave</w:t>
       </w:r>
+      <w:proofErr w:type="spellEnd"/>
       <w:r>
         <w:rPr>
           <w:rFonts w:ascii="Liberation Serif" w:eastAsia="Liberation Serif" w:hAnsi="Liberation Serif" w:cs="Liberation Serif"/>
@@ -1537,6 +1697,7 @@
           <w:sz w:val="24"/>
         </w:rPr>
       </w:pPr>
+      <w:proofErr w:type="spellStart"/>
       <w:r>
         <w:rPr>
           <w:rFonts w:ascii="Times New Roman" w:eastAsia="Times New Roman" w:hAnsi="Times New Roman" w:cs="Times New Roman"/>
@@ -1561,7 +1722,16 @@
           <w:color w:val="00000A"/>
           <w:sz w:val="24"/>
         </w:rPr>
-        <w:t>Decawave is solution provider for indoor real time location, Which can give precise location of object up to 10cm by using UWB technology.</w:t>
+        <w:t>Decawave</w:t>
+      </w:r>
+      <w:proofErr w:type="spellEnd"/>
+      <w:r>
+        <w:rPr>
+          <w:rFonts w:ascii="Times New Roman" w:eastAsia="Times New Roman" w:hAnsi="Times New Roman" w:cs="Times New Roman"/>
+          <w:color w:val="00000A"/>
+          <w:sz w:val="24"/>
+        </w:rPr>
+        <w:t xml:space="preserve"> is solution provider for indoor real time location, Which can give precise location of object up to 10cm by using UWB technology.</w:t>
       </w:r>
     </w:p>
     <w:p>
@@ -1801,7 +1971,61 @@
           <w:color w:val="00000A"/>
           <w:sz w:val="24"/>
         </w:rPr>
-        <w:t>Worked as bsp developer to bring up various peripheral of DW10001 kit which uses nrf52840 controller. After bringing up uart, implemented various tasks such as control task to execute commands given by user through uart and flush task to print out the output of command to console.</w:t>
+        <w:t xml:space="preserve">Worked as </w:t>
+      </w:r>
+      <w:proofErr w:type="spellStart"/>
+      <w:r>
+        <w:rPr>
+          <w:rFonts w:ascii="Times New Roman" w:eastAsia="Times New Roman" w:hAnsi="Times New Roman" w:cs="Times New Roman"/>
+          <w:color w:val="00000A"/>
+          <w:sz w:val="24"/>
+        </w:rPr>
+        <w:t>bsp</w:t>
+      </w:r>
+      <w:proofErr w:type="spellEnd"/>
+      <w:r>
+        <w:rPr>
+          <w:rFonts w:ascii="Times New Roman" w:eastAsia="Times New Roman" w:hAnsi="Times New Roman" w:cs="Times New Roman"/>
+          <w:color w:val="00000A"/>
+          <w:sz w:val="24"/>
+        </w:rPr>
+        <w:t xml:space="preserve"> developer to bring up various peripheral of DW10001 kit which uses nrf52840 controller. After bringing up </w:t>
+      </w:r>
+      <w:proofErr w:type="spellStart"/>
+      <w:r>
+        <w:rPr>
+          <w:rFonts w:ascii="Times New Roman" w:eastAsia="Times New Roman" w:hAnsi="Times New Roman" w:cs="Times New Roman"/>
+          <w:color w:val="00000A"/>
+          <w:sz w:val="24"/>
+        </w:rPr>
+        <w:t>uart</w:t>
+      </w:r>
+      <w:proofErr w:type="spellEnd"/>
+      <w:r>
+        <w:rPr>
+          <w:rFonts w:ascii="Times New Roman" w:eastAsia="Times New Roman" w:hAnsi="Times New Roman" w:cs="Times New Roman"/>
+          <w:color w:val="00000A"/>
+          <w:sz w:val="24"/>
+        </w:rPr>
+        <w:t xml:space="preserve">, implemented various tasks such as control task to execute commands given by user through </w:t>
+      </w:r>
+      <w:proofErr w:type="spellStart"/>
+      <w:r>
+        <w:rPr>
+          <w:rFonts w:ascii="Times New Roman" w:eastAsia="Times New Roman" w:hAnsi="Times New Roman" w:cs="Times New Roman"/>
+          <w:color w:val="00000A"/>
+          <w:sz w:val="24"/>
+        </w:rPr>
+        <w:t>uart</w:t>
+      </w:r>
+      <w:proofErr w:type="spellEnd"/>
+      <w:r>
+        <w:rPr>
+          <w:rFonts w:ascii="Times New Roman" w:eastAsia="Times New Roman" w:hAnsi="Times New Roman" w:cs="Times New Roman"/>
+          <w:color w:val="00000A"/>
+          <w:sz w:val="24"/>
+        </w:rPr>
+        <w:t xml:space="preserve"> and flush task to print out the output of command to console.</w:t>
       </w:r>
     </w:p>
     <w:p>
@@ -1975,7 +2199,25 @@
           <w:sz w:val="24"/>
         </w:rPr>
         <w:lastRenderedPageBreak/>
-        <w:t>Written the auto_sitesurvey library code which will behave as intermediate layer between DW1000 drivers and end application.</w:t>
+        <w:t xml:space="preserve">Written the </w:t>
+      </w:r>
+      <w:proofErr w:type="spellStart"/>
+      <w:r>
+        <w:rPr>
+          <w:rFonts w:ascii="Times New Roman" w:eastAsia="Times New Roman" w:hAnsi="Times New Roman" w:cs="Times New Roman"/>
+          <w:color w:val="00000A"/>
+          <w:sz w:val="24"/>
+        </w:rPr>
+        <w:t>auto_sitesurvey</w:t>
+      </w:r>
+      <w:proofErr w:type="spellEnd"/>
+      <w:r>
+        <w:rPr>
+          <w:rFonts w:ascii="Times New Roman" w:eastAsia="Times New Roman" w:hAnsi="Times New Roman" w:cs="Times New Roman"/>
+          <w:color w:val="00000A"/>
+          <w:sz w:val="24"/>
+        </w:rPr>
+        <w:t xml:space="preserve"> library code which will behave as intermediate layer between DW1000 drivers and end application.</w:t>
       </w:r>
     </w:p>
     <w:p>
@@ -1999,7 +2241,61 @@
           <w:color w:val="00000A"/>
           <w:sz w:val="24"/>
         </w:rPr>
-        <w:t>Using this Library auto_sitesurvey, written application called sitesurvey which will be able to find co-ordinates of anchors which are available in premises automatically. Which will be used for TDOA technique to find co-ordinates of tag in indoor enviroment.</w:t>
+        <w:t xml:space="preserve">Using this Library </w:t>
+      </w:r>
+      <w:proofErr w:type="spellStart"/>
+      <w:r>
+        <w:rPr>
+          <w:rFonts w:ascii="Times New Roman" w:eastAsia="Times New Roman" w:hAnsi="Times New Roman" w:cs="Times New Roman"/>
+          <w:color w:val="00000A"/>
+          <w:sz w:val="24"/>
+        </w:rPr>
+        <w:t>auto_sitesurvey</w:t>
+      </w:r>
+      <w:proofErr w:type="spellEnd"/>
+      <w:r>
+        <w:rPr>
+          <w:rFonts w:ascii="Times New Roman" w:eastAsia="Times New Roman" w:hAnsi="Times New Roman" w:cs="Times New Roman"/>
+          <w:color w:val="00000A"/>
+          <w:sz w:val="24"/>
+        </w:rPr>
+        <w:t xml:space="preserve">, written application called </w:t>
+      </w:r>
+      <w:proofErr w:type="spellStart"/>
+      <w:r>
+        <w:rPr>
+          <w:rFonts w:ascii="Times New Roman" w:eastAsia="Times New Roman" w:hAnsi="Times New Roman" w:cs="Times New Roman"/>
+          <w:color w:val="00000A"/>
+          <w:sz w:val="24"/>
+        </w:rPr>
+        <w:t>sitesurvey</w:t>
+      </w:r>
+      <w:proofErr w:type="spellEnd"/>
+      <w:r>
+        <w:rPr>
+          <w:rFonts w:ascii="Times New Roman" w:eastAsia="Times New Roman" w:hAnsi="Times New Roman" w:cs="Times New Roman"/>
+          <w:color w:val="00000A"/>
+          <w:sz w:val="24"/>
+        </w:rPr>
+        <w:t xml:space="preserve"> which will be able to find co-ordinates of anchors which are available in premises automatically. Which will be used for TDOA technique to find co-ordinates of tag in indoor </w:t>
+      </w:r>
+      <w:proofErr w:type="spellStart"/>
+      <w:r>
+        <w:rPr>
+          <w:rFonts w:ascii="Times New Roman" w:eastAsia="Times New Roman" w:hAnsi="Times New Roman" w:cs="Times New Roman"/>
+          <w:color w:val="00000A"/>
+          <w:sz w:val="24"/>
+        </w:rPr>
+        <w:t>enviroment</w:t>
+      </w:r>
+      <w:proofErr w:type="spellEnd"/>
+      <w:r>
+        <w:rPr>
+          <w:rFonts w:ascii="Times New Roman" w:eastAsia="Times New Roman" w:hAnsi="Times New Roman" w:cs="Times New Roman"/>
+          <w:color w:val="00000A"/>
+          <w:sz w:val="24"/>
+        </w:rPr>
+        <w:t>.</w:t>
       </w:r>
     </w:p>
     <w:p>
@@ -2068,7 +2364,61 @@
           <w:color w:val="00000A"/>
           <w:sz w:val="24"/>
         </w:rPr>
-        <w:t xml:space="preserve"> nrf523xx, gdb, linux, mynewt, XIDE, Eclipse</w:t>
+        <w:t xml:space="preserve"> nrf523xx, </w:t>
+      </w:r>
+      <w:proofErr w:type="spellStart"/>
+      <w:r>
+        <w:rPr>
+          <w:rFonts w:ascii="Times New Roman" w:eastAsia="Times New Roman" w:hAnsi="Times New Roman" w:cs="Times New Roman"/>
+          <w:color w:val="00000A"/>
+          <w:sz w:val="24"/>
+        </w:rPr>
+        <w:t>gdb</w:t>
+      </w:r>
+      <w:proofErr w:type="spellEnd"/>
+      <w:r>
+        <w:rPr>
+          <w:rFonts w:ascii="Times New Roman" w:eastAsia="Times New Roman" w:hAnsi="Times New Roman" w:cs="Times New Roman"/>
+          <w:color w:val="00000A"/>
+          <w:sz w:val="24"/>
+        </w:rPr>
+        <w:t xml:space="preserve">, </w:t>
+      </w:r>
+      <w:proofErr w:type="spellStart"/>
+      <w:r>
+        <w:rPr>
+          <w:rFonts w:ascii="Times New Roman" w:eastAsia="Times New Roman" w:hAnsi="Times New Roman" w:cs="Times New Roman"/>
+          <w:color w:val="00000A"/>
+          <w:sz w:val="24"/>
+        </w:rPr>
+        <w:t>linux</w:t>
+      </w:r>
+      <w:proofErr w:type="spellEnd"/>
+      <w:r>
+        <w:rPr>
+          <w:rFonts w:ascii="Times New Roman" w:eastAsia="Times New Roman" w:hAnsi="Times New Roman" w:cs="Times New Roman"/>
+          <w:color w:val="00000A"/>
+          <w:sz w:val="24"/>
+        </w:rPr>
+        <w:t xml:space="preserve">, </w:t>
+      </w:r>
+      <w:proofErr w:type="spellStart"/>
+      <w:r>
+        <w:rPr>
+          <w:rFonts w:ascii="Times New Roman" w:eastAsia="Times New Roman" w:hAnsi="Times New Roman" w:cs="Times New Roman"/>
+          <w:color w:val="00000A"/>
+          <w:sz w:val="24"/>
+        </w:rPr>
+        <w:t>mynewt</w:t>
+      </w:r>
+      <w:proofErr w:type="spellEnd"/>
+      <w:r>
+        <w:rPr>
+          <w:rFonts w:ascii="Times New Roman" w:eastAsia="Times New Roman" w:hAnsi="Times New Roman" w:cs="Times New Roman"/>
+          <w:color w:val="00000A"/>
+          <w:sz w:val="24"/>
+        </w:rPr>
+        <w:t>, XIDE, Eclipse</w:t>
       </w:r>
     </w:p>
     <w:p>
@@ -2117,6 +2467,7 @@
         </w:rPr>
         <w:t xml:space="preserve">.  </w:t>
       </w:r>
+      <w:proofErr w:type="spellStart"/>
       <w:r>
         <w:rPr>
           <w:rFonts w:ascii="Times New Roman" w:eastAsia="Times New Roman" w:hAnsi="Times New Roman" w:cs="Times New Roman"/>
@@ -2125,7 +2476,18 @@
           <w:sz w:val="24"/>
           <w:u w:val="single"/>
         </w:rPr>
-        <w:t>SenCommBtDev - September 2017 to March 2018</w:t>
+        <w:t>SenCommBtDev</w:t>
+      </w:r>
+      <w:proofErr w:type="spellEnd"/>
+      <w:r>
+        <w:rPr>
+          <w:rFonts w:ascii="Times New Roman" w:eastAsia="Times New Roman" w:hAnsi="Times New Roman" w:cs="Times New Roman"/>
+          <w:b/>
+          <w:color w:val="00000A"/>
+          <w:sz w:val="24"/>
+          <w:u w:val="single"/>
+        </w:rPr>
+        <w:t xml:space="preserve"> - September 2017 to March 2018</w:t>
       </w:r>
     </w:p>
     <w:p>
@@ -2173,6 +2535,7 @@
         </w:rPr>
         <w:t>:</w:t>
       </w:r>
+      <w:proofErr w:type="spellStart"/>
       <w:r>
         <w:rPr>
           <w:rFonts w:ascii="Times New Roman" w:eastAsia="Times New Roman" w:hAnsi="Times New Roman" w:cs="Times New Roman"/>
@@ -2180,7 +2543,37 @@
           <w:sz w:val="24"/>
           <w:shd w:val="clear" w:color="auto" w:fill="FFFFFF"/>
         </w:rPr>
-        <w:t>SenComBtDev is manufacturer of Bluetooth products such as Bluetooth speakers, Bluetooth Dongle, Bluetooth Headphone etc. It is more commonly known as Senheiser.</w:t>
+        <w:t>SenComBtDev</w:t>
+      </w:r>
+      <w:proofErr w:type="spellEnd"/>
+      <w:r>
+        <w:rPr>
+          <w:rFonts w:ascii="Times New Roman" w:eastAsia="Times New Roman" w:hAnsi="Times New Roman" w:cs="Times New Roman"/>
+          <w:color w:val="00000A"/>
+          <w:sz w:val="24"/>
+          <w:shd w:val="clear" w:color="auto" w:fill="FFFFFF"/>
+        </w:rPr>
+        <w:t xml:space="preserve"> is manufacturer of Bluetooth products such as Bluetooth speakers, Bluetooth Dongle, Bluetooth Headphone etc. It is more commonly known as </w:t>
+      </w:r>
+      <w:proofErr w:type="spellStart"/>
+      <w:r>
+        <w:rPr>
+          <w:rFonts w:ascii="Times New Roman" w:eastAsia="Times New Roman" w:hAnsi="Times New Roman" w:cs="Times New Roman"/>
+          <w:color w:val="00000A"/>
+          <w:sz w:val="24"/>
+          <w:shd w:val="clear" w:color="auto" w:fill="FFFFFF"/>
+        </w:rPr>
+        <w:t>Senheiser</w:t>
+      </w:r>
+      <w:proofErr w:type="spellEnd"/>
+      <w:r>
+        <w:rPr>
+          <w:rFonts w:ascii="Times New Roman" w:eastAsia="Times New Roman" w:hAnsi="Times New Roman" w:cs="Times New Roman"/>
+          <w:color w:val="00000A"/>
+          <w:sz w:val="24"/>
+          <w:shd w:val="clear" w:color="auto" w:fill="FFFFFF"/>
+        </w:rPr>
+        <w:t>.</w:t>
       </w:r>
     </w:p>
     <w:p>
@@ -2209,6 +2602,7 @@
           <w:u w:val="single"/>
         </w:rPr>
       </w:pPr>
+      <w:proofErr w:type="spellStart"/>
       <w:r>
         <w:rPr>
           <w:rFonts w:ascii="Times New Roman" w:eastAsia="Times New Roman" w:hAnsi="Times New Roman" w:cs="Times New Roman"/>
@@ -2217,7 +2611,18 @@
           <w:sz w:val="24"/>
           <w:u w:val="single"/>
         </w:rPr>
-        <w:t>SenCommBtDev Dongle Developer - September 2017 to February 2018</w:t>
+        <w:t>SenCommBtDev</w:t>
+      </w:r>
+      <w:proofErr w:type="spellEnd"/>
+      <w:r>
+        <w:rPr>
+          <w:rFonts w:ascii="Times New Roman" w:eastAsia="Times New Roman" w:hAnsi="Times New Roman" w:cs="Times New Roman"/>
+          <w:b/>
+          <w:color w:val="00000A"/>
+          <w:sz w:val="24"/>
+          <w:u w:val="single"/>
+        </w:rPr>
+        <w:t xml:space="preserve"> Dongle Developer - September 2017 to February 2018</w:t>
       </w:r>
     </w:p>
     <w:p>
@@ -2267,6 +2672,7 @@
           <w:u w:val="single"/>
         </w:rPr>
       </w:pPr>
+      <w:proofErr w:type="spellStart"/>
       <w:r>
         <w:rPr>
           <w:rFonts w:ascii="Times New Roman" w:eastAsia="Times New Roman" w:hAnsi="Times New Roman" w:cs="Times New Roman"/>
@@ -2275,7 +2681,18 @@
           <w:sz w:val="24"/>
           <w:u w:val="single"/>
         </w:rPr>
-        <w:t>SenCommBtDev Headphone Developer - February 2018 to March 2018</w:t>
+        <w:t>SenCommBtDev</w:t>
+      </w:r>
+      <w:proofErr w:type="spellEnd"/>
+      <w:r>
+        <w:rPr>
+          <w:rFonts w:ascii="Times New Roman" w:eastAsia="Times New Roman" w:hAnsi="Times New Roman" w:cs="Times New Roman"/>
+          <w:b/>
+          <w:color w:val="00000A"/>
+          <w:sz w:val="24"/>
+          <w:u w:val="single"/>
+        </w:rPr>
+        <w:t xml:space="preserve"> Headphone Developer - February 2018 to March 2018</w:t>
       </w:r>
     </w:p>
     <w:p>
@@ -2460,7 +2877,16 @@
           <w:color w:val="00000A"/>
           <w:sz w:val="24"/>
         </w:rPr>
-        <w:t xml:space="preserve"> Veritas Netbackup</w:t>
+        <w:t xml:space="preserve"> Veritas </w:t>
+      </w:r>
+      <w:proofErr w:type="spellStart"/>
+      <w:r>
+        <w:rPr>
+          <w:rFonts w:ascii="Times New Roman" w:eastAsia="Times New Roman" w:hAnsi="Times New Roman" w:cs="Times New Roman"/>
+          <w:color w:val="00000A"/>
+          <w:sz w:val="24"/>
+        </w:rPr>
+        <w:t>Netbackup</w:t>
       </w:r>
       <w:r>
         <w:rPr>
@@ -2469,7 +2895,17 @@
           <w:sz w:val="24"/>
           <w:shd w:val="clear" w:color="auto" w:fill="FFFFFF"/>
         </w:rPr>
-        <w:t>is an enterprise-level backup and recovery suite. It provides cross-platform backup functionality to a large variety of Windows, UNIX and Linux operating systems.</w:t>
+        <w:t>is</w:t>
+      </w:r>
+      <w:proofErr w:type="spellEnd"/>
+      <w:r>
+        <w:rPr>
+          <w:rFonts w:ascii="Times New Roman" w:eastAsia="Times New Roman" w:hAnsi="Times New Roman" w:cs="Times New Roman"/>
+          <w:color w:val="00000A"/>
+          <w:sz w:val="24"/>
+          <w:shd w:val="clear" w:color="auto" w:fill="FFFFFF"/>
+        </w:rPr>
+        <w:t xml:space="preserve"> an enterprise-level backup and recovery suite. It provides cross-platform backup functionality to a large variety of Windows, UNIX and Linux operating systems.</w:t>
       </w:r>
     </w:p>
     <w:p>
@@ -2544,7 +2980,25 @@
           <w:color w:val="00000A"/>
           <w:sz w:val="24"/>
         </w:rPr>
-        <w:t>Code changes for handling native package installation for client and for server in Linux Redhat.</w:t>
+        <w:t xml:space="preserve">Code changes for handling native package installation for client and for server in Linux </w:t>
+      </w:r>
+      <w:proofErr w:type="spellStart"/>
+      <w:r>
+        <w:rPr>
+          <w:rFonts w:ascii="Times New Roman" w:eastAsia="Times New Roman" w:hAnsi="Times New Roman" w:cs="Times New Roman"/>
+          <w:color w:val="00000A"/>
+          <w:sz w:val="24"/>
+        </w:rPr>
+        <w:t>Redhat</w:t>
+      </w:r>
+      <w:proofErr w:type="spellEnd"/>
+      <w:r>
+        <w:rPr>
+          <w:rFonts w:ascii="Times New Roman" w:eastAsia="Times New Roman" w:hAnsi="Times New Roman" w:cs="Times New Roman"/>
+          <w:color w:val="00000A"/>
+          <w:sz w:val="24"/>
+        </w:rPr>
+        <w:t>.</w:t>
       </w:r>
     </w:p>
     <w:p>
@@ -2628,7 +3082,43 @@
           <w:color w:val="00000A"/>
           <w:sz w:val="24"/>
         </w:rPr>
-        <w:t>Linux Rhel, Hp-Ux, Shell scripting</w:t>
+        <w:t xml:space="preserve">Linux </w:t>
+      </w:r>
+      <w:proofErr w:type="spellStart"/>
+      <w:r>
+        <w:rPr>
+          <w:rFonts w:ascii="Times New Roman" w:eastAsia="Times New Roman" w:hAnsi="Times New Roman" w:cs="Times New Roman"/>
+          <w:color w:val="00000A"/>
+          <w:sz w:val="24"/>
+        </w:rPr>
+        <w:t>Rhel</w:t>
+      </w:r>
+      <w:proofErr w:type="spellEnd"/>
+      <w:r>
+        <w:rPr>
+          <w:rFonts w:ascii="Times New Roman" w:eastAsia="Times New Roman" w:hAnsi="Times New Roman" w:cs="Times New Roman"/>
+          <w:color w:val="00000A"/>
+          <w:sz w:val="24"/>
+        </w:rPr>
+        <w:t xml:space="preserve">, </w:t>
+      </w:r>
+      <w:proofErr w:type="spellStart"/>
+      <w:r>
+        <w:rPr>
+          <w:rFonts w:ascii="Times New Roman" w:eastAsia="Times New Roman" w:hAnsi="Times New Roman" w:cs="Times New Roman"/>
+          <w:color w:val="00000A"/>
+          <w:sz w:val="24"/>
+        </w:rPr>
+        <w:t>Hp-Ux</w:t>
+      </w:r>
+      <w:proofErr w:type="spellEnd"/>
+      <w:r>
+        <w:rPr>
+          <w:rFonts w:ascii="Times New Roman" w:eastAsia="Times New Roman" w:hAnsi="Times New Roman" w:cs="Times New Roman"/>
+          <w:color w:val="00000A"/>
+          <w:sz w:val="24"/>
+        </w:rPr>
+        <w:t>, Shell scripting</w:t>
       </w:r>
       <w:r>
         <w:rPr>
@@ -2821,7 +3311,25 @@
           <w:color w:val="00000A"/>
           <w:sz w:val="24"/>
         </w:rPr>
-        <w:t>Have worked with Bluetooth Protocol suite. Tweaked the PTS dll to directly communicate with the BLE app using sockets for testing.</w:t>
+        <w:t xml:space="preserve">Have worked with Bluetooth Protocol suite. Tweaked the PTS </w:t>
+      </w:r>
+      <w:proofErr w:type="spellStart"/>
+      <w:r>
+        <w:rPr>
+          <w:rFonts w:ascii="Times New Roman" w:eastAsia="Times New Roman" w:hAnsi="Times New Roman" w:cs="Times New Roman"/>
+          <w:color w:val="00000A"/>
+          <w:sz w:val="24"/>
+        </w:rPr>
+        <w:t>dll</w:t>
+      </w:r>
+      <w:proofErr w:type="spellEnd"/>
+      <w:r>
+        <w:rPr>
+          <w:rFonts w:ascii="Times New Roman" w:eastAsia="Times New Roman" w:hAnsi="Times New Roman" w:cs="Times New Roman"/>
+          <w:color w:val="00000A"/>
+          <w:sz w:val="24"/>
+        </w:rPr>
+        <w:t xml:space="preserve"> to directly communicate with the BLE app using sockets for testing.</w:t>
       </w:r>
     </w:p>
     <w:p>
@@ -2987,7 +3495,51 @@
           <w:sz w:val="24"/>
           <w:u w:val="single"/>
         </w:rPr>
-        <w:t>RFID based library automization - July 2014 to may 2015</w:t>
+        <w:t xml:space="preserve">RFID based library </w:t>
+      </w:r>
+      <w:proofErr w:type="spellStart"/>
+      <w:r>
+        <w:rPr>
+          <w:rFonts w:ascii="Times New Roman" w:eastAsia="Times New Roman" w:hAnsi="Times New Roman" w:cs="Times New Roman"/>
+          <w:b/>
+          <w:color w:val="00000A"/>
+          <w:sz w:val="24"/>
+          <w:u w:val="single"/>
+        </w:rPr>
+        <w:t>automization</w:t>
+      </w:r>
+      <w:proofErr w:type="spellEnd"/>
+      <w:r>
+        <w:rPr>
+          <w:rFonts w:ascii="Times New Roman" w:eastAsia="Times New Roman" w:hAnsi="Times New Roman" w:cs="Times New Roman"/>
+          <w:b/>
+          <w:color w:val="00000A"/>
+          <w:sz w:val="24"/>
+          <w:u w:val="single"/>
+        </w:rPr>
+        <w:t xml:space="preserve"> - July 2014 to </w:t>
+      </w:r>
+      <w:proofErr w:type="spellStart"/>
+      <w:r>
+        <w:rPr>
+          <w:rFonts w:ascii="Times New Roman" w:eastAsia="Times New Roman" w:hAnsi="Times New Roman" w:cs="Times New Roman"/>
+          <w:b/>
+          <w:color w:val="00000A"/>
+          <w:sz w:val="24"/>
+          <w:u w:val="single"/>
+        </w:rPr>
+        <w:t>may</w:t>
+      </w:r>
+      <w:proofErr w:type="spellEnd"/>
+      <w:r>
+        <w:rPr>
+          <w:rFonts w:ascii="Times New Roman" w:eastAsia="Times New Roman" w:hAnsi="Times New Roman" w:cs="Times New Roman"/>
+          <w:b/>
+          <w:color w:val="00000A"/>
+          <w:sz w:val="24"/>
+          <w:u w:val="single"/>
+        </w:rPr>
+        <w:t xml:space="preserve"> 2015</w:t>
       </w:r>
     </w:p>
     <w:p>
@@ -3041,7 +3593,25 @@
           <w:color w:val="000000"/>
           <w:sz w:val="24"/>
         </w:rPr>
-        <w:t xml:space="preserve"> This was academic project. As we know library operations are very boring for members and librarian as well e.g finding, lending, keep entries and records etc. So we developed a system which perform all these operations automatically. To do so we used RFID module which was placed on every book , which radiates RF signal and these signals are detected at receiver(librarian desk)so that librarian can easily check availability and exact location of books.</w:t>
+        <w:t xml:space="preserve"> This was academic project. As we know library operations are very boring for members and librarian as well </w:t>
+      </w:r>
+      <w:proofErr w:type="spellStart"/>
+      <w:r>
+        <w:rPr>
+          <w:rFonts w:ascii="Times New Roman" w:eastAsia="Times New Roman" w:hAnsi="Times New Roman" w:cs="Times New Roman"/>
+          <w:color w:val="000000"/>
+          <w:sz w:val="24"/>
+        </w:rPr>
+        <w:t>e.g</w:t>
+      </w:r>
+      <w:proofErr w:type="spellEnd"/>
+      <w:r>
+        <w:rPr>
+          <w:rFonts w:ascii="Times New Roman" w:eastAsia="Times New Roman" w:hAnsi="Times New Roman" w:cs="Times New Roman"/>
+          <w:color w:val="000000"/>
+          <w:sz w:val="24"/>
+        </w:rPr>
+        <w:t xml:space="preserve"> finding, lending, keep entries and records etc. So we developed a system which perform all these operations automatically. To do so we used RFID module which was placed on every book , which radiates RF signal and these signals are detected at receiver(librarian desk)so that librarian can easily check availability and exact location of books.</w:t>
       </w:r>
     </w:p>
     <w:p>
@@ -4146,7 +4716,25 @@
                 <w:sz w:val="24"/>
               </w:rPr>
               <w:lastRenderedPageBreak/>
-              <w:t>Engineering College, Modasa.</w:t>
+              <w:t xml:space="preserve">Engineering College, </w:t>
+            </w:r>
+            <w:proofErr w:type="spellStart"/>
+            <w:r>
+              <w:rPr>
+                <w:rFonts w:ascii="Times New Roman" w:eastAsia="Times New Roman" w:hAnsi="Times New Roman" w:cs="Times New Roman"/>
+                <w:color w:val="00000A"/>
+                <w:sz w:val="24"/>
+              </w:rPr>
+              <w:t>Modasa</w:t>
+            </w:r>
+            <w:proofErr w:type="spellEnd"/>
+            <w:r>
+              <w:rPr>
+                <w:rFonts w:ascii="Times New Roman" w:eastAsia="Times New Roman" w:hAnsi="Times New Roman" w:cs="Times New Roman"/>
+                <w:color w:val="00000A"/>
+                <w:sz w:val="24"/>
+              </w:rPr>
+              <w:t>.</w:t>
             </w:r>
           </w:p>
         </w:tc>
@@ -4822,8 +5410,6 @@
         </w:rPr>
         <w:t>Time Magazine's Person of the Year - 2006</w:t>
       </w:r>
-      <w:bookmarkStart w:id="0" w:name="_GoBack"/>
-      <w:bookmarkEnd w:id="0"/>
     </w:p>
     <w:p>
       <w:pPr>
@@ -5804,7 +6390,7 @@
     <w:lsdException w:name="Table Web 2" w:semiHidden="1" w:unhideWhenUsed="1"/>
     <w:lsdException w:name="Table Web 3" w:semiHidden="1" w:unhideWhenUsed="1"/>
     <w:lsdException w:name="Balloon Text" w:semiHidden="1" w:unhideWhenUsed="1"/>
-    <w:lsdException w:name="Table Grid" w:semiHidden="1" w:uiPriority="39" w:unhideWhenUsed="1"/>
+    <w:lsdException w:name="Table Grid" w:uiPriority="39"/>
     <w:lsdException w:name="Table Theme" w:semiHidden="1" w:unhideWhenUsed="1"/>
     <w:lsdException w:name="Placeholder Text" w:semiHidden="1"/>
     <w:lsdException w:name="No Spacing" w:uiPriority="1" w:qFormat="1"/>

</xml_diff>